<commit_message>
overlap, formatted, added link to wireframe lofi
</commit_message>
<xml_diff>
--- a/Assignment2-JerichoBillMark.docx
+++ b/Assignment2-JerichoBillMark.docx
@@ -84,21 +84,8 @@
         <w:pStyle w:val="Title"/>
       </w:pPr>
       <w:r>
-        <w:t xml:space="preserve">Jericho Valerio, Bill </w:t>
+        <w:t>Jericho Valerio, Bill Kuo, Mark Ke</w:t>
       </w:r>
-      <w:proofErr w:type="spellStart"/>
-      <w:r>
-        <w:t>Kuo</w:t>
-      </w:r>
-      <w:proofErr w:type="spellEnd"/>
-      <w:r>
-        <w:t xml:space="preserve">, Mark </w:t>
-      </w:r>
-      <w:proofErr w:type="spellStart"/>
-      <w:r>
-        <w:t>Ke</w:t>
-      </w:r>
-      <w:proofErr w:type="spellEnd"/>
     </w:p>
     <w:p/>
     <w:p/>
@@ -151,11 +138,47 @@
       </w:r>
     </w:p>
     <w:p>
+      <w:pPr>
+        <w:rPr>
+          <w:b/>
+          <w:bCs/>
+          <w:sz w:val="28"/>
+          <w:szCs w:val="28"/>
+        </w:rPr>
+      </w:pPr>
       <w:r>
         <w:rPr>
+          <w:b/>
+          <w:bCs/>
+          <w:sz w:val="28"/>
+          <w:szCs w:val="28"/>
+        </w:rPr>
+        <w:t>Core Features:</w:t>
+      </w:r>
+    </w:p>
+    <w:p>
+      <w:pPr>
+        <w:rPr>
+          <w:b/>
+          <w:bCs/>
           <w:kern w:val="0"/>
         </w:rPr>
-        <w:t>Patient's Database: The development and maintenance of a comprehensive patient database are integral to the success of our healthcare software. This feature ensures the efficient storage, retrieval, and management of patient records, enabling healthcare providers to access critical patient information swiftly and securely.</w:t>
+      </w:pPr>
+      <w:r>
+        <w:rPr>
+          <w:b/>
+          <w:bCs/>
+          <w:kern w:val="0"/>
+        </w:rPr>
+        <w:t xml:space="preserve">Patient's Database: </w:t>
+      </w:r>
+    </w:p>
+    <w:p>
+      <w:r>
+        <w:rPr>
+          <w:kern w:val="0"/>
+        </w:rPr>
+        <w:t>The development and maintenance of a comprehensive patient database are integral to the success of our healthcare software. This feature ensures the efficient storage, retrieval, and management of patient records, enabling healthcare providers to access critical patient information swiftly and securely.</w:t>
       </w:r>
       <w:r>
         <w:t xml:space="preserve"> </w:t>
@@ -169,48 +192,120 @@
     <w:p>
       <w:pPr>
         <w:pStyle w:val="NoSpacing"/>
+        <w:rPr>
+          <w:b/>
+          <w:bCs/>
+        </w:rPr>
       </w:pPr>
       <w:r>
-        <w:t>Patient's Task (Including Vital Sign and Medication Monitoring): This multifaceted feature encompasses tasks related to patient care, such as monitoring vital signs and medication schedules. It facilitates healthcare professionals in tracking and managing patient health, thereby improving the quality of care and patient outcomes.</w:t>
+        <w:rPr>
+          <w:b/>
+          <w:bCs/>
+        </w:rPr>
+        <w:t xml:space="preserve">Patient's Task (Including Vital Sign and Medication Monitoring): </w:t>
       </w:r>
     </w:p>
     <w:p>
       <w:pPr>
         <w:pStyle w:val="NoSpacing"/>
       </w:pPr>
+      <w:r>
+        <w:t>This multifaceted feature encompasses tasks related to patient care, such as monitoring vital signs and medication schedules. It facilitates healthcare professionals in tracking and managing patient health, thereby improving the quality of care and patient outcomes.</w:t>
+      </w:r>
+    </w:p>
+    <w:p>
+      <w:pPr>
+        <w:pStyle w:val="NoSpacing"/>
+      </w:pPr>
     </w:p>
     <w:p>
       <w:pPr>
         <w:ind w:firstLine="0"/>
+        <w:rPr>
+          <w:b/>
+          <w:bCs/>
+        </w:rPr>
       </w:pPr>
       <w:r>
-        <w:t>GPS Tracker: The GPS tracking functionality enhances patient safety and caregiver efficiency. This feature allows real-time monitoring of patients' locations, enabling timely intervention in case of emergencies or deviations from planned routes, particularly beneficial for home healthcare or remote monitoring scenarios.</w:t>
+        <w:rPr>
+          <w:b/>
+          <w:bCs/>
+        </w:rPr>
+        <w:t>GPS Tracker:</w:t>
       </w:r>
     </w:p>
     <w:p>
       <w:pPr>
         <w:ind w:firstLine="0"/>
       </w:pPr>
+      <w:r>
+        <w:t xml:space="preserve"> The GPS tracking functionality enhances patient safety and caregiver efficiency. This feature allows real-time monitoring of patients' locations, enabling timely intervention in case of emergencies or deviations from planned routes, particularly beneficial for home healthcare or remote monitoring scenarios.</w:t>
+      </w:r>
     </w:p>
     <w:p>
       <w:pPr>
         <w:ind w:firstLine="0"/>
       </w:pPr>
+    </w:p>
+    <w:p>
+      <w:pPr>
+        <w:ind w:firstLine="0"/>
+      </w:pPr>
       <w:r>
         <w:rPr>
           <w:rStyle w:val="Heading4Char"/>
         </w:rPr>
-        <w:lastRenderedPageBreak/>
         <w:t xml:space="preserve"> </w:t>
       </w:r>
       <w:r>
-        <w:t>Mileage Log Tracker: An essential feature for healthcare providers who offer mobile services. It helps in recording and reporting travel distances, ensuring accurate reimbursement for mileage expenses and compliance with regulatory requirements.</w:t>
+        <w:t xml:space="preserve">Mileage Log Tracker: </w:t>
       </w:r>
     </w:p>
     <w:p>
       <w:pPr>
         <w:ind w:firstLine="0"/>
       </w:pPr>
+      <w:r>
+        <w:t>An essential feature for healthcare providers who offer mobile services. It helps in recording and reporting travel distances, ensuring accurate reimbursement for mileage expenses and compliance with regulatory requirements.</w:t>
+      </w:r>
+    </w:p>
+    <w:p>
+      <w:pPr>
+        <w:ind w:firstLine="0"/>
+      </w:pPr>
+    </w:p>
+    <w:p>
+      <w:pPr>
+        <w:spacing w:line="360" w:lineRule="auto"/>
+        <w:ind w:firstLine="0"/>
+        <w:rPr>
+          <w:rFonts w:ascii="Times New Roman" w:eastAsia="Times New Roman" w:hAnsi="Times New Roman" w:cs="Times New Roman"/>
+          <w:b/>
+          <w:bCs/>
+          <w:kern w:val="0"/>
+          <w:lang w:val="en-CA" w:eastAsia="en-US"/>
+        </w:rPr>
+      </w:pPr>
+      <w:r>
+        <w:rPr>
+          <w:rFonts w:ascii="Times New Roman" w:eastAsia="Times New Roman" w:hAnsi="Times New Roman" w:cs="Times New Roman"/>
+          <w:b/>
+          <w:bCs/>
+          <w:kern w:val="0"/>
+          <w:lang w:val="en-CA" w:eastAsia="en-US"/>
+        </w:rPr>
+        <w:t xml:space="preserve">Order Medication and Supplies: </w:t>
+      </w:r>
+      <w:r>
+        <w:rPr>
+          <w:rFonts w:ascii="Times New Roman" w:eastAsia="Times New Roman" w:hAnsi="Times New Roman" w:cs="Times New Roman"/>
+          <w:b/>
+          <w:bCs/>
+          <w:kern w:val="0"/>
+          <w:lang w:val="en-CA" w:eastAsia="en-US"/>
+        </w:rPr>
+        <w:t>(</w:t>
+      </w:r>
     </w:p>
     <w:p>
       <w:pPr>
@@ -228,7 +323,7 @@
           <w:kern w:val="0"/>
           <w:lang w:val="en-CA" w:eastAsia="en-US"/>
         </w:rPr>
-        <w:t>Order Medication and Supplies: Streamlining the ordering process for medication and medical supplies is crucial for healthcare organizations. This feature simplifies the procurement process, reducing errors and ensuring timely availability of essential resources for patient care.</w:t>
+        <w:t>Streamlining the ordering process for medication and medical supplies is crucial for healthcare organizations. This feature simplifies the procurement process, reducing errors and ensuring timely availability of essential resources for patient care.</w:t>
       </w:r>
     </w:p>
     <w:p>
@@ -241,14 +336,6 @@
           <w:lang w:val="en-CA" w:eastAsia="en-US"/>
         </w:rPr>
       </w:pPr>
-      <w:r>
-        <w:rPr>
-          <w:rFonts w:ascii="Times New Roman" w:eastAsia="Times New Roman" w:hAnsi="Times New Roman" w:cs="Times New Roman"/>
-          <w:kern w:val="0"/>
-          <w:lang w:val="en-CA" w:eastAsia="en-US"/>
-        </w:rPr>
-        <w:t>Time-Contingent Features:</w:t>
-      </w:r>
     </w:p>
     <w:p>
       <w:pPr>
@@ -256,10 +343,26 @@
         <w:ind w:firstLine="0"/>
         <w:rPr>
           <w:rFonts w:ascii="Times New Roman" w:eastAsia="Times New Roman" w:hAnsi="Times New Roman" w:cs="Times New Roman"/>
+          <w:b/>
+          <w:bCs/>
           <w:kern w:val="0"/>
+          <w:sz w:val="28"/>
+          <w:szCs w:val="28"/>
           <w:lang w:val="en-CA" w:eastAsia="en-US"/>
         </w:rPr>
       </w:pPr>
+      <w:r>
+        <w:rPr>
+          <w:rFonts w:ascii="Times New Roman" w:eastAsia="Times New Roman" w:hAnsi="Times New Roman" w:cs="Times New Roman"/>
+          <w:b/>
+          <w:bCs/>
+          <w:kern w:val="0"/>
+          <w:sz w:val="28"/>
+          <w:szCs w:val="28"/>
+          <w:lang w:val="en-CA" w:eastAsia="en-US"/>
+        </w:rPr>
+        <w:t>Extra Features</w:t>
+      </w:r>
     </w:p>
     <w:p>
       <w:pPr>
@@ -307,9 +410,30 @@
       <w:pPr>
         <w:spacing w:line="360" w:lineRule="auto"/>
         <w:ind w:firstLine="0"/>
+        <w:rPr>
+          <w:b/>
+          <w:bCs/>
+          <w:sz w:val="28"/>
+          <w:szCs w:val="28"/>
+        </w:rPr>
       </w:pPr>
       <w:r>
-        <w:t>Excluded Features Due to Time Constraints:</w:t>
+        <w:rPr>
+          <w:b/>
+          <w:bCs/>
+          <w:sz w:val="28"/>
+          <w:szCs w:val="28"/>
+        </w:rPr>
+        <w:t>Removed</w:t>
+      </w:r>
+      <w:r>
+        <w:rPr>
+          <w:b/>
+          <w:bCs/>
+          <w:sz w:val="28"/>
+          <w:szCs w:val="28"/>
+        </w:rPr>
+        <w:t xml:space="preserve"> Features Due to Time Constraints:</w:t>
       </w:r>
     </w:p>
     <w:p>
@@ -347,6 +471,7 @@
         <w:spacing w:line="360" w:lineRule="auto"/>
       </w:pPr>
       <w:r>
+        <w:lastRenderedPageBreak/>
         <w:t>Billing and Payroll: Billing and payroll functionalities are critical but complex components of healthcare software. Due to time limitations, these features will not be part of the initial release. However, they remain under consideration for future iterations or expansions of the software.</w:t>
       </w:r>
     </w:p>
@@ -393,18 +518,38 @@
     <w:p>
       <w:pPr>
         <w:spacing w:line="360" w:lineRule="auto"/>
-        <w:rPr>
-          <w:b/>
-          <w:bCs/>
-        </w:rPr>
       </w:pPr>
       <w:r>
-        <w:rPr>
-          <w:b/>
-          <w:bCs/>
-        </w:rPr>
-        <w:t xml:space="preserve">Tech design </w:t>
+        <w:t xml:space="preserve">We are making a hi-fi wireframe to demonstrate our design choices, it is still in process now, </w:t>
       </w:r>
+      <w:r>
+        <w:t>link</w:t>
+      </w:r>
+      <w:r>
+        <w:t xml:space="preserve"> </w:t>
+      </w:r>
+      <w:r>
+        <w:t xml:space="preserve">to </w:t>
+      </w:r>
+      <w:r>
+        <w:t>our Lo-Fi Wireframe</w:t>
+      </w:r>
+      <w:r>
+        <w:t xml:space="preserve">: </w:t>
+      </w:r>
+      <w:hyperlink r:id="rId8" w:history="1">
+        <w:r>
+          <w:rPr>
+            <w:rStyle w:val="Hyperlink"/>
+          </w:rPr>
+          <w:t>https://github.com/billkuo08/CSTP2204-HomeCareEMR/tree/main/LoFi_WireFrame</w:t>
+        </w:r>
+      </w:hyperlink>
+    </w:p>
+    <w:p>
+      <w:pPr>
+        <w:spacing w:line="360" w:lineRule="auto"/>
+      </w:pPr>
     </w:p>
     <w:p>
       <w:pPr>
@@ -586,6 +731,7 @@
           <w:kern w:val="0"/>
           <w:lang w:val="en-CA" w:eastAsia="en-US"/>
         </w:rPr>
+        <w:lastRenderedPageBreak/>
         <w:t>The reliability and precision of our GPS tracking system are contingent upon the judicious selection of the geographical mapping infrastructure that we opt to integrate into our platform. The meticulous choice of mapping resources plays a pivotal role in determining the efficacy and dependability of our location-based services.</w:t>
       </w:r>
     </w:p>
@@ -639,7 +785,6 @@
           <w:b/>
           <w:bCs/>
         </w:rPr>
-        <w:lastRenderedPageBreak/>
         <w:t>Dependencies</w:t>
       </w:r>
     </w:p>
@@ -1096,7 +1241,6 @@
           <w:b/>
           <w:bCs/>
         </w:rPr>
-        <w:lastRenderedPageBreak/>
         <w:t>Project Plan</w:t>
       </w:r>
     </w:p>
@@ -2903,8 +3047,8 @@
       </w:pPr>
     </w:p>
     <w:sectPr>
-      <w:headerReference w:type="default" r:id="rId8"/>
-      <w:headerReference w:type="first" r:id="rId9"/>
+      <w:headerReference w:type="default" r:id="rId9"/>
+      <w:headerReference w:type="first" r:id="rId10"/>
       <w:footnotePr>
         <w:pos w:val="beneathText"/>
       </w:footnotePr>
@@ -6174,6 +6318,18 @@
       <w:u w:val="single"/>
     </w:rPr>
   </w:style>
+  <w:style w:type="character" w:styleId="UnresolvedMention">
+    <w:name w:val="Unresolved Mention"/>
+    <w:basedOn w:val="DefaultParagraphFont"/>
+    <w:uiPriority w:val="99"/>
+    <w:semiHidden/>
+    <w:unhideWhenUsed/>
+    <w:rsid w:val="00647088"/>
+    <w:rPr>
+      <w:color w:val="605E5C"/>
+      <w:shd w:val="clear" w:color="auto" w:fill="E1DFDD"/>
+    </w:rPr>
+  </w:style>
 </w:styles>
 </file>
 
@@ -6278,6 +6434,14 @@
     <w:pitch w:val="variable"/>
     <w:sig w:usb0="E4002EFF" w:usb1="C000247B" w:usb2="00000009" w:usb3="00000000" w:csb0="000001FF" w:csb1="00000000"/>
   </w:font>
+  <w:font w:name="PMingLiU">
+    <w:altName w:val="新細明體"/>
+    <w:panose1 w:val="02020500000000000000"/>
+    <w:charset w:val="88"/>
+    <w:family w:val="auto"/>
+    <w:pitch w:val="variable"/>
+    <w:sig w:usb0="00000001" w:usb1="08080000" w:usb2="00000010" w:usb3="00000000" w:csb0="00100000" w:csb1="00000000"/>
+  </w:font>
   <w:font w:name="Calibri Light">
     <w:panose1 w:val="020F0302020204030204"/>
     <w:charset w:val="00"/>
@@ -6310,6 +6474,8 @@
     <w:rsid w:val="003B2F0E"/>
     <w:rsid w:val="00556817"/>
     <w:rsid w:val="00724DDB"/>
+    <w:rsid w:val="00AB07F1"/>
+    <w:rsid w:val="00BA1685"/>
   </w:rsids>
   <m:mathPr>
     <m:mathFont m:val="Cambria Math"/>
@@ -6324,7 +6490,7 @@
     <m:intLim m:val="subSup"/>
     <m:naryLim m:val="undOvr"/>
   </m:mathPr>
-  <w:themeFontLang w:val="en-CA"/>
+  <w:themeFontLang w:val="en-CA" w:eastAsia="zh-TW"/>
   <w:clrSchemeMapping w:bg1="light1" w:t1="dark1" w:bg2="light2" w:t2="dark2" w:accent1="accent1" w:accent2="accent2" w:accent3="accent3" w:accent4="accent4" w:accent5="accent5" w:accent6="accent6" w:hyperlink="hyperlink" w:followedHyperlink="followedHyperlink"/>
   <w:decimalSymbol w:val="."/>
   <w:listSeparator w:val=","/>

</xml_diff>